<commit_message>
210915.1305: PROG1835 In-Class Task 3
+ Completed PROG1835 in-class task 3
</commit_message>
<xml_diff>
--- a/FALL 2021/PROG1835 Web Site Design/Week 2/In-Class Task 2/In-ClassTask2.docx
+++ b/FALL 2021/PROG1835 Web Site Design/Week 2/In-Class Task 2/In-ClassTask2.docx
@@ -1,6 +1,6 @@
 
 <file path=word/document.xml><?xml version="1.0" encoding="utf-8"?>
-<w:document xmlns:wpc="http://schemas.microsoft.com/office/word/2010/wordprocessingCanvas" xmlns:cx="http://schemas.microsoft.com/office/drawing/2014/chartex" xmlns:cx1="http://schemas.microsoft.com/office/drawing/2015/9/8/chartex" xmlns:cx2="http://schemas.microsoft.com/office/drawing/2015/10/21/chartex" xmlns:cx3="http://schemas.microsoft.com/office/drawing/2016/5/9/chartex" xmlns:cx4="http://schemas.microsoft.com/office/drawing/2016/5/10/chartex" xmlns:cx5="http://schemas.microsoft.com/office/drawing/2016/5/11/chartex" xmlns:cx6="http://schemas.microsoft.com/office/drawing/2016/5/12/chartex" xmlns:cx7="http://schemas.microsoft.com/office/drawing/2016/5/13/chartex" xmlns:cx8="http://schemas.microsoft.com/office/drawing/2016/5/14/chartex" xmlns:mc="http://schemas.openxmlformats.org/markup-compatibility/2006" xmlns:aink="http://schemas.microsoft.com/office/drawing/2016/ink" xmlns:am3d="http://schemas.microsoft.com/office/drawing/2017/model3d" xmlns:o="urn:schemas-microsoft-com:office:office" xmlns:r="http://schemas.openxmlformats.org/officeDocument/2006/relationships" xmlns:m="http://schemas.openxmlformats.org/officeDocument/2006/math" xmlns:v="urn:schemas-microsoft-com:vml" xmlns:wp14="http://schemas.microsoft.com/office/word/2010/wordprocessingDrawing" xmlns:wp="http://schemas.openxmlformats.org/drawingml/2006/wordprocessingDrawing" xmlns:w10="urn:schemas-microsoft-com:office:word" xmlns:w="http://schemas.openxmlformats.org/wordprocessingml/2006/main" xmlns:w14="http://schemas.microsoft.com/office/word/2010/wordml" xmlns:w15="http://schemas.microsoft.com/office/word/2012/wordml" xmlns:w16cid="http://schemas.microsoft.com/office/word/2016/wordml/cid" xmlns:w16se="http://schemas.microsoft.com/office/word/2015/wordml/symex" xmlns:wpg="http://schemas.microsoft.com/office/word/2010/wordprocessingGroup" xmlns:wpi="http://schemas.microsoft.com/office/word/2010/wordprocessingInk" xmlns:wne="http://schemas.microsoft.com/office/word/2006/wordml" xmlns:wps="http://schemas.microsoft.com/office/word/2010/wordprocessingShape" mc:Ignorable="w14 w15 w16se w16cid wp14">
+<w:document xmlns:wpc="http://schemas.microsoft.com/office/word/2010/wordprocessingCanvas" xmlns:cx="http://schemas.microsoft.com/office/drawing/2014/chartex" xmlns:cx1="http://schemas.microsoft.com/office/drawing/2015/9/8/chartex" xmlns:cx2="http://schemas.microsoft.com/office/drawing/2015/10/21/chartex" xmlns:cx3="http://schemas.microsoft.com/office/drawing/2016/5/9/chartex" xmlns:cx4="http://schemas.microsoft.com/office/drawing/2016/5/10/chartex" xmlns:cx5="http://schemas.microsoft.com/office/drawing/2016/5/11/chartex" xmlns:cx6="http://schemas.microsoft.com/office/drawing/2016/5/12/chartex" xmlns:cx7="http://schemas.microsoft.com/office/drawing/2016/5/13/chartex" xmlns:cx8="http://schemas.microsoft.com/office/drawing/2016/5/14/chartex" xmlns:mc="http://schemas.openxmlformats.org/markup-compatibility/2006" xmlns:aink="http://schemas.microsoft.com/office/drawing/2016/ink" xmlns:am3d="http://schemas.microsoft.com/office/drawing/2017/model3d" xmlns:o="urn:schemas-microsoft-com:office:office" xmlns:r="http://schemas.openxmlformats.org/officeDocument/2006/relationships" xmlns:m="http://schemas.openxmlformats.org/officeDocument/2006/math" xmlns:v="urn:schemas-microsoft-com:vml" xmlns:wp14="http://schemas.microsoft.com/office/word/2010/wordprocessingDrawing" xmlns:wp="http://schemas.openxmlformats.org/drawingml/2006/wordprocessingDrawing" xmlns:w10="urn:schemas-microsoft-com:office:word" xmlns:w="http://schemas.openxmlformats.org/wordprocessingml/2006/main" xmlns:w14="http://schemas.microsoft.com/office/word/2010/wordml" xmlns:w15="http://schemas.microsoft.com/office/word/2012/wordml" xmlns:w16cex="http://schemas.microsoft.com/office/word/2018/wordml/cex" xmlns:w16cid="http://schemas.microsoft.com/office/word/2016/wordml/cid" xmlns:w16="http://schemas.microsoft.com/office/word/2018/wordml" xmlns:w16sdtdh="http://schemas.microsoft.com/office/word/2020/wordml/sdtdatahash" xmlns:w16se="http://schemas.microsoft.com/office/word/2015/wordml/symex" xmlns:wpg="http://schemas.microsoft.com/office/word/2010/wordprocessingGroup" xmlns:wpi="http://schemas.microsoft.com/office/word/2010/wordprocessingInk" xmlns:wne="http://schemas.microsoft.com/office/word/2006/wordml" xmlns:wps="http://schemas.microsoft.com/office/word/2010/wordprocessingShape" mc:Ignorable="w14 w15 w16se w16cid w16 w16cex w16sdtdh wp14">
   <w:body>
     <w:p>
       <w:r>
@@ -278,11 +278,9 @@
       <w:r>
         <w:t xml:space="preserve">Save your page as structure.html. Test your page in a browser. It should look </w:t>
       </w:r>
-      <w:proofErr w:type="gramStart"/>
-      <w:r>
-        <w:t>similar to</w:t>
-      </w:r>
-      <w:proofErr w:type="gramEnd"/>
+      <w:r>
+        <w:t>like</w:t>
+      </w:r>
       <w:r>
         <w:t xml:space="preserve"> Figure 2.19. </w:t>
       </w:r>
@@ -304,7 +302,7 @@
 </file>
 
 <file path=word/endnotes.xml><?xml version="1.0" encoding="utf-8"?>
-<w:endnotes xmlns:wpc="http://schemas.microsoft.com/office/word/2010/wordprocessingCanvas" xmlns:cx="http://schemas.microsoft.com/office/drawing/2014/chartex" xmlns:cx1="http://schemas.microsoft.com/office/drawing/2015/9/8/chartex" xmlns:cx2="http://schemas.microsoft.com/office/drawing/2015/10/21/chartex" xmlns:cx3="http://schemas.microsoft.com/office/drawing/2016/5/9/chartex" xmlns:cx4="http://schemas.microsoft.com/office/drawing/2016/5/10/chartex" xmlns:cx5="http://schemas.microsoft.com/office/drawing/2016/5/11/chartex" xmlns:cx6="http://schemas.microsoft.com/office/drawing/2016/5/12/chartex" xmlns:cx7="http://schemas.microsoft.com/office/drawing/2016/5/13/chartex" xmlns:cx8="http://schemas.microsoft.com/office/drawing/2016/5/14/chartex" xmlns:mc="http://schemas.openxmlformats.org/markup-compatibility/2006" xmlns:aink="http://schemas.microsoft.com/office/drawing/2016/ink" xmlns:am3d="http://schemas.microsoft.com/office/drawing/2017/model3d" xmlns:o="urn:schemas-microsoft-com:office:office" xmlns:r="http://schemas.openxmlformats.org/officeDocument/2006/relationships" xmlns:m="http://schemas.openxmlformats.org/officeDocument/2006/math" xmlns:v="urn:schemas-microsoft-com:vml" xmlns:wp14="http://schemas.microsoft.com/office/word/2010/wordprocessingDrawing" xmlns:wp="http://schemas.openxmlformats.org/drawingml/2006/wordprocessingDrawing" xmlns:w10="urn:schemas-microsoft-com:office:word" xmlns:w="http://schemas.openxmlformats.org/wordprocessingml/2006/main" xmlns:w14="http://schemas.microsoft.com/office/word/2010/wordml" xmlns:w15="http://schemas.microsoft.com/office/word/2012/wordml" xmlns:w16cid="http://schemas.microsoft.com/office/word/2016/wordml/cid" xmlns:w16se="http://schemas.microsoft.com/office/word/2015/wordml/symex" xmlns:wpg="http://schemas.microsoft.com/office/word/2010/wordprocessingGroup" xmlns:wpi="http://schemas.microsoft.com/office/word/2010/wordprocessingInk" xmlns:wne="http://schemas.microsoft.com/office/word/2006/wordml" xmlns:wps="http://schemas.microsoft.com/office/word/2010/wordprocessingShape" mc:Ignorable="w14 w15 w16se w16cid wp14">
+<w:endnotes xmlns:wpc="http://schemas.microsoft.com/office/word/2010/wordprocessingCanvas" xmlns:cx="http://schemas.microsoft.com/office/drawing/2014/chartex" xmlns:cx1="http://schemas.microsoft.com/office/drawing/2015/9/8/chartex" xmlns:cx2="http://schemas.microsoft.com/office/drawing/2015/10/21/chartex" xmlns:cx3="http://schemas.microsoft.com/office/drawing/2016/5/9/chartex" xmlns:cx4="http://schemas.microsoft.com/office/drawing/2016/5/10/chartex" xmlns:cx5="http://schemas.microsoft.com/office/drawing/2016/5/11/chartex" xmlns:cx6="http://schemas.microsoft.com/office/drawing/2016/5/12/chartex" xmlns:cx7="http://schemas.microsoft.com/office/drawing/2016/5/13/chartex" xmlns:cx8="http://schemas.microsoft.com/office/drawing/2016/5/14/chartex" xmlns:mc="http://schemas.openxmlformats.org/markup-compatibility/2006" xmlns:aink="http://schemas.microsoft.com/office/drawing/2016/ink" xmlns:am3d="http://schemas.microsoft.com/office/drawing/2017/model3d" xmlns:o="urn:schemas-microsoft-com:office:office" xmlns:r="http://schemas.openxmlformats.org/officeDocument/2006/relationships" xmlns:m="http://schemas.openxmlformats.org/officeDocument/2006/math" xmlns:v="urn:schemas-microsoft-com:vml" xmlns:wp14="http://schemas.microsoft.com/office/word/2010/wordprocessingDrawing" xmlns:wp="http://schemas.openxmlformats.org/drawingml/2006/wordprocessingDrawing" xmlns:w10="urn:schemas-microsoft-com:office:word" xmlns:w="http://schemas.openxmlformats.org/wordprocessingml/2006/main" xmlns:w14="http://schemas.microsoft.com/office/word/2010/wordml" xmlns:w15="http://schemas.microsoft.com/office/word/2012/wordml" xmlns:w16cex="http://schemas.microsoft.com/office/word/2018/wordml/cex" xmlns:w16cid="http://schemas.microsoft.com/office/word/2016/wordml/cid" xmlns:w16="http://schemas.microsoft.com/office/word/2018/wordml" xmlns:w16sdtdh="http://schemas.microsoft.com/office/word/2020/wordml/sdtdatahash" xmlns:w16se="http://schemas.microsoft.com/office/word/2015/wordml/symex" xmlns:wpg="http://schemas.microsoft.com/office/word/2010/wordprocessingGroup" xmlns:wpi="http://schemas.microsoft.com/office/word/2010/wordprocessingInk" xmlns:wne="http://schemas.microsoft.com/office/word/2006/wordml" xmlns:wps="http://schemas.microsoft.com/office/word/2010/wordprocessingShape" mc:Ignorable="w14 w15 w16se w16cid w16 w16cex w16sdtdh wp14">
   <w:endnote w:type="separator" w:id="-1">
     <w:p>
       <w:pPr>
@@ -329,7 +327,7 @@
 </file>
 
 <file path=word/footer1.xml><?xml version="1.0" encoding="utf-8"?>
-<w:ftr xmlns:wpc="http://schemas.microsoft.com/office/word/2010/wordprocessingCanvas" xmlns:cx="http://schemas.microsoft.com/office/drawing/2014/chartex" xmlns:cx1="http://schemas.microsoft.com/office/drawing/2015/9/8/chartex" xmlns:cx2="http://schemas.microsoft.com/office/drawing/2015/10/21/chartex" xmlns:cx3="http://schemas.microsoft.com/office/drawing/2016/5/9/chartex" xmlns:cx4="http://schemas.microsoft.com/office/drawing/2016/5/10/chartex" xmlns:cx5="http://schemas.microsoft.com/office/drawing/2016/5/11/chartex" xmlns:cx6="http://schemas.microsoft.com/office/drawing/2016/5/12/chartex" xmlns:cx7="http://schemas.microsoft.com/office/drawing/2016/5/13/chartex" xmlns:cx8="http://schemas.microsoft.com/office/drawing/2016/5/14/chartex" xmlns:mc="http://schemas.openxmlformats.org/markup-compatibility/2006" xmlns:aink="http://schemas.microsoft.com/office/drawing/2016/ink" xmlns:am3d="http://schemas.microsoft.com/office/drawing/2017/model3d" xmlns:o="urn:schemas-microsoft-com:office:office" xmlns:r="http://schemas.openxmlformats.org/officeDocument/2006/relationships" xmlns:m="http://schemas.openxmlformats.org/officeDocument/2006/math" xmlns:v="urn:schemas-microsoft-com:vml" xmlns:wp14="http://schemas.microsoft.com/office/word/2010/wordprocessingDrawing" xmlns:wp="http://schemas.openxmlformats.org/drawingml/2006/wordprocessingDrawing" xmlns:w10="urn:schemas-microsoft-com:office:word" xmlns:w="http://schemas.openxmlformats.org/wordprocessingml/2006/main" xmlns:w14="http://schemas.microsoft.com/office/word/2010/wordml" xmlns:w15="http://schemas.microsoft.com/office/word/2012/wordml" xmlns:w16cid="http://schemas.microsoft.com/office/word/2016/wordml/cid" xmlns:w16se="http://schemas.microsoft.com/office/word/2015/wordml/symex" xmlns:wpg="http://schemas.microsoft.com/office/word/2010/wordprocessingGroup" xmlns:wpi="http://schemas.microsoft.com/office/word/2010/wordprocessingInk" xmlns:wne="http://schemas.microsoft.com/office/word/2006/wordml" xmlns:wps="http://schemas.microsoft.com/office/word/2010/wordprocessingShape" mc:Ignorable="w14 w15 w16se w16cid wp14">
+<w:ftr xmlns:wpc="http://schemas.microsoft.com/office/word/2010/wordprocessingCanvas" xmlns:cx="http://schemas.microsoft.com/office/drawing/2014/chartex" xmlns:cx1="http://schemas.microsoft.com/office/drawing/2015/9/8/chartex" xmlns:cx2="http://schemas.microsoft.com/office/drawing/2015/10/21/chartex" xmlns:cx3="http://schemas.microsoft.com/office/drawing/2016/5/9/chartex" xmlns:cx4="http://schemas.microsoft.com/office/drawing/2016/5/10/chartex" xmlns:cx5="http://schemas.microsoft.com/office/drawing/2016/5/11/chartex" xmlns:cx6="http://schemas.microsoft.com/office/drawing/2016/5/12/chartex" xmlns:cx7="http://schemas.microsoft.com/office/drawing/2016/5/13/chartex" xmlns:cx8="http://schemas.microsoft.com/office/drawing/2016/5/14/chartex" xmlns:mc="http://schemas.openxmlformats.org/markup-compatibility/2006" xmlns:aink="http://schemas.microsoft.com/office/drawing/2016/ink" xmlns:am3d="http://schemas.microsoft.com/office/drawing/2017/model3d" xmlns:o="urn:schemas-microsoft-com:office:office" xmlns:r="http://schemas.openxmlformats.org/officeDocument/2006/relationships" xmlns:m="http://schemas.openxmlformats.org/officeDocument/2006/math" xmlns:v="urn:schemas-microsoft-com:vml" xmlns:wp14="http://schemas.microsoft.com/office/word/2010/wordprocessingDrawing" xmlns:wp="http://schemas.openxmlformats.org/drawingml/2006/wordprocessingDrawing" xmlns:w10="urn:schemas-microsoft-com:office:word" xmlns:w="http://schemas.openxmlformats.org/wordprocessingml/2006/main" xmlns:w14="http://schemas.microsoft.com/office/word/2010/wordml" xmlns:w15="http://schemas.microsoft.com/office/word/2012/wordml" xmlns:w16cex="http://schemas.microsoft.com/office/word/2018/wordml/cex" xmlns:w16cid="http://schemas.microsoft.com/office/word/2016/wordml/cid" xmlns:w16="http://schemas.microsoft.com/office/word/2018/wordml" xmlns:w16sdtdh="http://schemas.microsoft.com/office/word/2020/wordml/sdtdatahash" xmlns:w16se="http://schemas.microsoft.com/office/word/2015/wordml/symex" xmlns:wpg="http://schemas.microsoft.com/office/word/2010/wordprocessingGroup" xmlns:wpi="http://schemas.microsoft.com/office/word/2010/wordprocessingInk" xmlns:wne="http://schemas.microsoft.com/office/word/2006/wordml" xmlns:wps="http://schemas.microsoft.com/office/word/2010/wordprocessingShape" mc:Ignorable="w14 w15 w16se w16cid w16 w16cex w16sdtdh wp14">
   <w:p>
     <w:pPr>
       <w:pStyle w:val="Footer"/>
@@ -339,7 +337,7 @@
 </file>
 
 <file path=word/footer2.xml><?xml version="1.0" encoding="utf-8"?>
-<w:ftr xmlns:wpc="http://schemas.microsoft.com/office/word/2010/wordprocessingCanvas" xmlns:cx="http://schemas.microsoft.com/office/drawing/2014/chartex" xmlns:cx1="http://schemas.microsoft.com/office/drawing/2015/9/8/chartex" xmlns:cx2="http://schemas.microsoft.com/office/drawing/2015/10/21/chartex" xmlns:cx3="http://schemas.microsoft.com/office/drawing/2016/5/9/chartex" xmlns:cx4="http://schemas.microsoft.com/office/drawing/2016/5/10/chartex" xmlns:cx5="http://schemas.microsoft.com/office/drawing/2016/5/11/chartex" xmlns:cx6="http://schemas.microsoft.com/office/drawing/2016/5/12/chartex" xmlns:cx7="http://schemas.microsoft.com/office/drawing/2016/5/13/chartex" xmlns:cx8="http://schemas.microsoft.com/office/drawing/2016/5/14/chartex" xmlns:mc="http://schemas.openxmlformats.org/markup-compatibility/2006" xmlns:aink="http://schemas.microsoft.com/office/drawing/2016/ink" xmlns:am3d="http://schemas.microsoft.com/office/drawing/2017/model3d" xmlns:o="urn:schemas-microsoft-com:office:office" xmlns:r="http://schemas.openxmlformats.org/officeDocument/2006/relationships" xmlns:m="http://schemas.openxmlformats.org/officeDocument/2006/math" xmlns:v="urn:schemas-microsoft-com:vml" xmlns:wp14="http://schemas.microsoft.com/office/word/2010/wordprocessingDrawing" xmlns:wp="http://schemas.openxmlformats.org/drawingml/2006/wordprocessingDrawing" xmlns:w10="urn:schemas-microsoft-com:office:word" xmlns:w="http://schemas.openxmlformats.org/wordprocessingml/2006/main" xmlns:w14="http://schemas.microsoft.com/office/word/2010/wordml" xmlns:w15="http://schemas.microsoft.com/office/word/2012/wordml" xmlns:w16cid="http://schemas.microsoft.com/office/word/2016/wordml/cid" xmlns:w16se="http://schemas.microsoft.com/office/word/2015/wordml/symex" xmlns:wpg="http://schemas.microsoft.com/office/word/2010/wordprocessingGroup" xmlns:wpi="http://schemas.microsoft.com/office/word/2010/wordprocessingInk" xmlns:wne="http://schemas.microsoft.com/office/word/2006/wordml" xmlns:wps="http://schemas.microsoft.com/office/word/2010/wordprocessingShape" mc:Ignorable="w14 w15 w16se w16cid wp14">
+<w:ftr xmlns:wpc="http://schemas.microsoft.com/office/word/2010/wordprocessingCanvas" xmlns:cx="http://schemas.microsoft.com/office/drawing/2014/chartex" xmlns:cx1="http://schemas.microsoft.com/office/drawing/2015/9/8/chartex" xmlns:cx2="http://schemas.microsoft.com/office/drawing/2015/10/21/chartex" xmlns:cx3="http://schemas.microsoft.com/office/drawing/2016/5/9/chartex" xmlns:cx4="http://schemas.microsoft.com/office/drawing/2016/5/10/chartex" xmlns:cx5="http://schemas.microsoft.com/office/drawing/2016/5/11/chartex" xmlns:cx6="http://schemas.microsoft.com/office/drawing/2016/5/12/chartex" xmlns:cx7="http://schemas.microsoft.com/office/drawing/2016/5/13/chartex" xmlns:cx8="http://schemas.microsoft.com/office/drawing/2016/5/14/chartex" xmlns:mc="http://schemas.openxmlformats.org/markup-compatibility/2006" xmlns:aink="http://schemas.microsoft.com/office/drawing/2016/ink" xmlns:am3d="http://schemas.microsoft.com/office/drawing/2017/model3d" xmlns:o="urn:schemas-microsoft-com:office:office" xmlns:r="http://schemas.openxmlformats.org/officeDocument/2006/relationships" xmlns:m="http://schemas.openxmlformats.org/officeDocument/2006/math" xmlns:v="urn:schemas-microsoft-com:vml" xmlns:wp14="http://schemas.microsoft.com/office/word/2010/wordprocessingDrawing" xmlns:wp="http://schemas.openxmlformats.org/drawingml/2006/wordprocessingDrawing" xmlns:w10="urn:schemas-microsoft-com:office:word" xmlns:w="http://schemas.openxmlformats.org/wordprocessingml/2006/main" xmlns:w14="http://schemas.microsoft.com/office/word/2010/wordml" xmlns:w15="http://schemas.microsoft.com/office/word/2012/wordml" xmlns:w16cex="http://schemas.microsoft.com/office/word/2018/wordml/cex" xmlns:w16cid="http://schemas.microsoft.com/office/word/2016/wordml/cid" xmlns:w16="http://schemas.microsoft.com/office/word/2018/wordml" xmlns:w16sdtdh="http://schemas.microsoft.com/office/word/2020/wordml/sdtdatahash" xmlns:w16se="http://schemas.microsoft.com/office/word/2015/wordml/symex" xmlns:wpg="http://schemas.microsoft.com/office/word/2010/wordprocessingGroup" xmlns:wpi="http://schemas.microsoft.com/office/word/2010/wordprocessingInk" xmlns:wne="http://schemas.microsoft.com/office/word/2006/wordml" xmlns:wps="http://schemas.microsoft.com/office/word/2010/wordprocessingShape" mc:Ignorable="w14 w15 w16se w16cid w16 w16cex w16sdtdh wp14">
   <w:sdt>
     <w:sdtPr>
       <w:id w:val="-621545806"/>
@@ -404,7 +402,7 @@
 </file>
 
 <file path=word/footer3.xml><?xml version="1.0" encoding="utf-8"?>
-<w:ftr xmlns:wpc="http://schemas.microsoft.com/office/word/2010/wordprocessingCanvas" xmlns:cx="http://schemas.microsoft.com/office/drawing/2014/chartex" xmlns:cx1="http://schemas.microsoft.com/office/drawing/2015/9/8/chartex" xmlns:cx2="http://schemas.microsoft.com/office/drawing/2015/10/21/chartex" xmlns:cx3="http://schemas.microsoft.com/office/drawing/2016/5/9/chartex" xmlns:cx4="http://schemas.microsoft.com/office/drawing/2016/5/10/chartex" xmlns:cx5="http://schemas.microsoft.com/office/drawing/2016/5/11/chartex" xmlns:cx6="http://schemas.microsoft.com/office/drawing/2016/5/12/chartex" xmlns:cx7="http://schemas.microsoft.com/office/drawing/2016/5/13/chartex" xmlns:cx8="http://schemas.microsoft.com/office/drawing/2016/5/14/chartex" xmlns:mc="http://schemas.openxmlformats.org/markup-compatibility/2006" xmlns:aink="http://schemas.microsoft.com/office/drawing/2016/ink" xmlns:am3d="http://schemas.microsoft.com/office/drawing/2017/model3d" xmlns:o="urn:schemas-microsoft-com:office:office" xmlns:r="http://schemas.openxmlformats.org/officeDocument/2006/relationships" xmlns:m="http://schemas.openxmlformats.org/officeDocument/2006/math" xmlns:v="urn:schemas-microsoft-com:vml" xmlns:wp14="http://schemas.microsoft.com/office/word/2010/wordprocessingDrawing" xmlns:wp="http://schemas.openxmlformats.org/drawingml/2006/wordprocessingDrawing" xmlns:w10="urn:schemas-microsoft-com:office:word" xmlns:w="http://schemas.openxmlformats.org/wordprocessingml/2006/main" xmlns:w14="http://schemas.microsoft.com/office/word/2010/wordml" xmlns:w15="http://schemas.microsoft.com/office/word/2012/wordml" xmlns:w16cid="http://schemas.microsoft.com/office/word/2016/wordml/cid" xmlns:w16se="http://schemas.microsoft.com/office/word/2015/wordml/symex" xmlns:wpg="http://schemas.microsoft.com/office/word/2010/wordprocessingGroup" xmlns:wpi="http://schemas.microsoft.com/office/word/2010/wordprocessingInk" xmlns:wne="http://schemas.microsoft.com/office/word/2006/wordml" xmlns:wps="http://schemas.microsoft.com/office/word/2010/wordprocessingShape" mc:Ignorable="w14 w15 w16se w16cid wp14">
+<w:ftr xmlns:wpc="http://schemas.microsoft.com/office/word/2010/wordprocessingCanvas" xmlns:cx="http://schemas.microsoft.com/office/drawing/2014/chartex" xmlns:cx1="http://schemas.microsoft.com/office/drawing/2015/9/8/chartex" xmlns:cx2="http://schemas.microsoft.com/office/drawing/2015/10/21/chartex" xmlns:cx3="http://schemas.microsoft.com/office/drawing/2016/5/9/chartex" xmlns:cx4="http://schemas.microsoft.com/office/drawing/2016/5/10/chartex" xmlns:cx5="http://schemas.microsoft.com/office/drawing/2016/5/11/chartex" xmlns:cx6="http://schemas.microsoft.com/office/drawing/2016/5/12/chartex" xmlns:cx7="http://schemas.microsoft.com/office/drawing/2016/5/13/chartex" xmlns:cx8="http://schemas.microsoft.com/office/drawing/2016/5/14/chartex" xmlns:mc="http://schemas.openxmlformats.org/markup-compatibility/2006" xmlns:aink="http://schemas.microsoft.com/office/drawing/2016/ink" xmlns:am3d="http://schemas.microsoft.com/office/drawing/2017/model3d" xmlns:o="urn:schemas-microsoft-com:office:office" xmlns:r="http://schemas.openxmlformats.org/officeDocument/2006/relationships" xmlns:m="http://schemas.openxmlformats.org/officeDocument/2006/math" xmlns:v="urn:schemas-microsoft-com:vml" xmlns:wp14="http://schemas.microsoft.com/office/word/2010/wordprocessingDrawing" xmlns:wp="http://schemas.openxmlformats.org/drawingml/2006/wordprocessingDrawing" xmlns:w10="urn:schemas-microsoft-com:office:word" xmlns:w="http://schemas.openxmlformats.org/wordprocessingml/2006/main" xmlns:w14="http://schemas.microsoft.com/office/word/2010/wordml" xmlns:w15="http://schemas.microsoft.com/office/word/2012/wordml" xmlns:w16cex="http://schemas.microsoft.com/office/word/2018/wordml/cex" xmlns:w16cid="http://schemas.microsoft.com/office/word/2016/wordml/cid" xmlns:w16="http://schemas.microsoft.com/office/word/2018/wordml" xmlns:w16sdtdh="http://schemas.microsoft.com/office/word/2020/wordml/sdtdatahash" xmlns:w16se="http://schemas.microsoft.com/office/word/2015/wordml/symex" xmlns:wpg="http://schemas.microsoft.com/office/word/2010/wordprocessingGroup" xmlns:wpi="http://schemas.microsoft.com/office/word/2010/wordprocessingInk" xmlns:wne="http://schemas.microsoft.com/office/word/2006/wordml" xmlns:wps="http://schemas.microsoft.com/office/word/2010/wordprocessingShape" mc:Ignorable="w14 w15 w16se w16cid w16 w16cex w16sdtdh wp14">
   <w:p>
     <w:pPr>
       <w:pStyle w:val="Footer"/>
@@ -414,7 +412,7 @@
 </file>
 
 <file path=word/footnotes.xml><?xml version="1.0" encoding="utf-8"?>
-<w:footnotes xmlns:wpc="http://schemas.microsoft.com/office/word/2010/wordprocessingCanvas" xmlns:cx="http://schemas.microsoft.com/office/drawing/2014/chartex" xmlns:cx1="http://schemas.microsoft.com/office/drawing/2015/9/8/chartex" xmlns:cx2="http://schemas.microsoft.com/office/drawing/2015/10/21/chartex" xmlns:cx3="http://schemas.microsoft.com/office/drawing/2016/5/9/chartex" xmlns:cx4="http://schemas.microsoft.com/office/drawing/2016/5/10/chartex" xmlns:cx5="http://schemas.microsoft.com/office/drawing/2016/5/11/chartex" xmlns:cx6="http://schemas.microsoft.com/office/drawing/2016/5/12/chartex" xmlns:cx7="http://schemas.microsoft.com/office/drawing/2016/5/13/chartex" xmlns:cx8="http://schemas.microsoft.com/office/drawing/2016/5/14/chartex" xmlns:mc="http://schemas.openxmlformats.org/markup-compatibility/2006" xmlns:aink="http://schemas.microsoft.com/office/drawing/2016/ink" xmlns:am3d="http://schemas.microsoft.com/office/drawing/2017/model3d" xmlns:o="urn:schemas-microsoft-com:office:office" xmlns:r="http://schemas.openxmlformats.org/officeDocument/2006/relationships" xmlns:m="http://schemas.openxmlformats.org/officeDocument/2006/math" xmlns:v="urn:schemas-microsoft-com:vml" xmlns:wp14="http://schemas.microsoft.com/office/word/2010/wordprocessingDrawing" xmlns:wp="http://schemas.openxmlformats.org/drawingml/2006/wordprocessingDrawing" xmlns:w10="urn:schemas-microsoft-com:office:word" xmlns:w="http://schemas.openxmlformats.org/wordprocessingml/2006/main" xmlns:w14="http://schemas.microsoft.com/office/word/2010/wordml" xmlns:w15="http://schemas.microsoft.com/office/word/2012/wordml" xmlns:w16cid="http://schemas.microsoft.com/office/word/2016/wordml/cid" xmlns:w16se="http://schemas.microsoft.com/office/word/2015/wordml/symex" xmlns:wpg="http://schemas.microsoft.com/office/word/2010/wordprocessingGroup" xmlns:wpi="http://schemas.microsoft.com/office/word/2010/wordprocessingInk" xmlns:wne="http://schemas.microsoft.com/office/word/2006/wordml" xmlns:wps="http://schemas.microsoft.com/office/word/2010/wordprocessingShape" mc:Ignorable="w14 w15 w16se w16cid wp14">
+<w:footnotes xmlns:wpc="http://schemas.microsoft.com/office/word/2010/wordprocessingCanvas" xmlns:cx="http://schemas.microsoft.com/office/drawing/2014/chartex" xmlns:cx1="http://schemas.microsoft.com/office/drawing/2015/9/8/chartex" xmlns:cx2="http://schemas.microsoft.com/office/drawing/2015/10/21/chartex" xmlns:cx3="http://schemas.microsoft.com/office/drawing/2016/5/9/chartex" xmlns:cx4="http://schemas.microsoft.com/office/drawing/2016/5/10/chartex" xmlns:cx5="http://schemas.microsoft.com/office/drawing/2016/5/11/chartex" xmlns:cx6="http://schemas.microsoft.com/office/drawing/2016/5/12/chartex" xmlns:cx7="http://schemas.microsoft.com/office/drawing/2016/5/13/chartex" xmlns:cx8="http://schemas.microsoft.com/office/drawing/2016/5/14/chartex" xmlns:mc="http://schemas.openxmlformats.org/markup-compatibility/2006" xmlns:aink="http://schemas.microsoft.com/office/drawing/2016/ink" xmlns:am3d="http://schemas.microsoft.com/office/drawing/2017/model3d" xmlns:o="urn:schemas-microsoft-com:office:office" xmlns:r="http://schemas.openxmlformats.org/officeDocument/2006/relationships" xmlns:m="http://schemas.openxmlformats.org/officeDocument/2006/math" xmlns:v="urn:schemas-microsoft-com:vml" xmlns:wp14="http://schemas.microsoft.com/office/word/2010/wordprocessingDrawing" xmlns:wp="http://schemas.openxmlformats.org/drawingml/2006/wordprocessingDrawing" xmlns:w10="urn:schemas-microsoft-com:office:word" xmlns:w="http://schemas.openxmlformats.org/wordprocessingml/2006/main" xmlns:w14="http://schemas.microsoft.com/office/word/2010/wordml" xmlns:w15="http://schemas.microsoft.com/office/word/2012/wordml" xmlns:w16cex="http://schemas.microsoft.com/office/word/2018/wordml/cex" xmlns:w16cid="http://schemas.microsoft.com/office/word/2016/wordml/cid" xmlns:w16="http://schemas.microsoft.com/office/word/2018/wordml" xmlns:w16sdtdh="http://schemas.microsoft.com/office/word/2020/wordml/sdtdatahash" xmlns:w16se="http://schemas.microsoft.com/office/word/2015/wordml/symex" xmlns:wpg="http://schemas.microsoft.com/office/word/2010/wordprocessingGroup" xmlns:wpi="http://schemas.microsoft.com/office/word/2010/wordprocessingInk" xmlns:wne="http://schemas.microsoft.com/office/word/2006/wordml" xmlns:wps="http://schemas.microsoft.com/office/word/2010/wordprocessingShape" mc:Ignorable="w14 w15 w16se w16cid w16 w16cex w16sdtdh wp14">
   <w:footnote w:type="separator" w:id="-1">
     <w:p>
       <w:pPr>
@@ -439,7 +437,7 @@
 </file>
 
 <file path=word/header1.xml><?xml version="1.0" encoding="utf-8"?>
-<w:hdr xmlns:wpc="http://schemas.microsoft.com/office/word/2010/wordprocessingCanvas" xmlns:cx="http://schemas.microsoft.com/office/drawing/2014/chartex" xmlns:cx1="http://schemas.microsoft.com/office/drawing/2015/9/8/chartex" xmlns:cx2="http://schemas.microsoft.com/office/drawing/2015/10/21/chartex" xmlns:cx3="http://schemas.microsoft.com/office/drawing/2016/5/9/chartex" xmlns:cx4="http://schemas.microsoft.com/office/drawing/2016/5/10/chartex" xmlns:cx5="http://schemas.microsoft.com/office/drawing/2016/5/11/chartex" xmlns:cx6="http://schemas.microsoft.com/office/drawing/2016/5/12/chartex" xmlns:cx7="http://schemas.microsoft.com/office/drawing/2016/5/13/chartex" xmlns:cx8="http://schemas.microsoft.com/office/drawing/2016/5/14/chartex" xmlns:mc="http://schemas.openxmlformats.org/markup-compatibility/2006" xmlns:aink="http://schemas.microsoft.com/office/drawing/2016/ink" xmlns:am3d="http://schemas.microsoft.com/office/drawing/2017/model3d" xmlns:o="urn:schemas-microsoft-com:office:office" xmlns:r="http://schemas.openxmlformats.org/officeDocument/2006/relationships" xmlns:m="http://schemas.openxmlformats.org/officeDocument/2006/math" xmlns:v="urn:schemas-microsoft-com:vml" xmlns:wp14="http://schemas.microsoft.com/office/word/2010/wordprocessingDrawing" xmlns:wp="http://schemas.openxmlformats.org/drawingml/2006/wordprocessingDrawing" xmlns:w10="urn:schemas-microsoft-com:office:word" xmlns:w="http://schemas.openxmlformats.org/wordprocessingml/2006/main" xmlns:w14="http://schemas.microsoft.com/office/word/2010/wordml" xmlns:w15="http://schemas.microsoft.com/office/word/2012/wordml" xmlns:w16cid="http://schemas.microsoft.com/office/word/2016/wordml/cid" xmlns:w16se="http://schemas.microsoft.com/office/word/2015/wordml/symex" xmlns:wpg="http://schemas.microsoft.com/office/word/2010/wordprocessingGroup" xmlns:wpi="http://schemas.microsoft.com/office/word/2010/wordprocessingInk" xmlns:wne="http://schemas.microsoft.com/office/word/2006/wordml" xmlns:wps="http://schemas.microsoft.com/office/word/2010/wordprocessingShape" mc:Ignorable="w14 w15 w16se w16cid wp14">
+<w:hdr xmlns:wpc="http://schemas.microsoft.com/office/word/2010/wordprocessingCanvas" xmlns:cx="http://schemas.microsoft.com/office/drawing/2014/chartex" xmlns:cx1="http://schemas.microsoft.com/office/drawing/2015/9/8/chartex" xmlns:cx2="http://schemas.microsoft.com/office/drawing/2015/10/21/chartex" xmlns:cx3="http://schemas.microsoft.com/office/drawing/2016/5/9/chartex" xmlns:cx4="http://schemas.microsoft.com/office/drawing/2016/5/10/chartex" xmlns:cx5="http://schemas.microsoft.com/office/drawing/2016/5/11/chartex" xmlns:cx6="http://schemas.microsoft.com/office/drawing/2016/5/12/chartex" xmlns:cx7="http://schemas.microsoft.com/office/drawing/2016/5/13/chartex" xmlns:cx8="http://schemas.microsoft.com/office/drawing/2016/5/14/chartex" xmlns:mc="http://schemas.openxmlformats.org/markup-compatibility/2006" xmlns:aink="http://schemas.microsoft.com/office/drawing/2016/ink" xmlns:am3d="http://schemas.microsoft.com/office/drawing/2017/model3d" xmlns:o="urn:schemas-microsoft-com:office:office" xmlns:r="http://schemas.openxmlformats.org/officeDocument/2006/relationships" xmlns:m="http://schemas.openxmlformats.org/officeDocument/2006/math" xmlns:v="urn:schemas-microsoft-com:vml" xmlns:wp14="http://schemas.microsoft.com/office/word/2010/wordprocessingDrawing" xmlns:wp="http://schemas.openxmlformats.org/drawingml/2006/wordprocessingDrawing" xmlns:w10="urn:schemas-microsoft-com:office:word" xmlns:w="http://schemas.openxmlformats.org/wordprocessingml/2006/main" xmlns:w14="http://schemas.microsoft.com/office/word/2010/wordml" xmlns:w15="http://schemas.microsoft.com/office/word/2012/wordml" xmlns:w16cex="http://schemas.microsoft.com/office/word/2018/wordml/cex" xmlns:w16cid="http://schemas.microsoft.com/office/word/2016/wordml/cid" xmlns:w16="http://schemas.microsoft.com/office/word/2018/wordml" xmlns:w16sdtdh="http://schemas.microsoft.com/office/word/2020/wordml/sdtdatahash" xmlns:w16se="http://schemas.microsoft.com/office/word/2015/wordml/symex" xmlns:wpg="http://schemas.microsoft.com/office/word/2010/wordprocessingGroup" xmlns:wpi="http://schemas.microsoft.com/office/word/2010/wordprocessingInk" xmlns:wne="http://schemas.microsoft.com/office/word/2006/wordml" xmlns:wps="http://schemas.microsoft.com/office/word/2010/wordprocessingShape" mc:Ignorable="w14 w15 w16se w16cid w16 w16cex w16sdtdh wp14">
   <w:p>
     <w:pPr>
       <w:pStyle w:val="Header"/>
@@ -449,12 +447,11 @@
 </file>
 
 <file path=word/header2.xml><?xml version="1.0" encoding="utf-8"?>
-<w:hdr xmlns:wpc="http://schemas.microsoft.com/office/word/2010/wordprocessingCanvas" xmlns:cx="http://schemas.microsoft.com/office/drawing/2014/chartex" xmlns:cx1="http://schemas.microsoft.com/office/drawing/2015/9/8/chartex" xmlns:cx2="http://schemas.microsoft.com/office/drawing/2015/10/21/chartex" xmlns:cx3="http://schemas.microsoft.com/office/drawing/2016/5/9/chartex" xmlns:cx4="http://schemas.microsoft.com/office/drawing/2016/5/10/chartex" xmlns:cx5="http://schemas.microsoft.com/office/drawing/2016/5/11/chartex" xmlns:cx6="http://schemas.microsoft.com/office/drawing/2016/5/12/chartex" xmlns:cx7="http://schemas.microsoft.com/office/drawing/2016/5/13/chartex" xmlns:cx8="http://schemas.microsoft.com/office/drawing/2016/5/14/chartex" xmlns:mc="http://schemas.openxmlformats.org/markup-compatibility/2006" xmlns:aink="http://schemas.microsoft.com/office/drawing/2016/ink" xmlns:am3d="http://schemas.microsoft.com/office/drawing/2017/model3d" xmlns:o="urn:schemas-microsoft-com:office:office" xmlns:r="http://schemas.openxmlformats.org/officeDocument/2006/relationships" xmlns:m="http://schemas.openxmlformats.org/officeDocument/2006/math" xmlns:v="urn:schemas-microsoft-com:vml" xmlns:wp14="http://schemas.microsoft.com/office/word/2010/wordprocessingDrawing" xmlns:wp="http://schemas.openxmlformats.org/drawingml/2006/wordprocessingDrawing" xmlns:w10="urn:schemas-microsoft-com:office:word" xmlns:w="http://schemas.openxmlformats.org/wordprocessingml/2006/main" xmlns:w14="http://schemas.microsoft.com/office/word/2010/wordml" xmlns:w15="http://schemas.microsoft.com/office/word/2012/wordml" xmlns:w16cid="http://schemas.microsoft.com/office/word/2016/wordml/cid" xmlns:w16se="http://schemas.microsoft.com/office/word/2015/wordml/symex" xmlns:wpg="http://schemas.microsoft.com/office/word/2010/wordprocessingGroup" xmlns:wpi="http://schemas.microsoft.com/office/word/2010/wordprocessingInk" xmlns:wne="http://schemas.microsoft.com/office/word/2006/wordml" xmlns:wps="http://schemas.microsoft.com/office/word/2010/wordprocessingShape" mc:Ignorable="w14 w15 w16se w16cid wp14">
+<w:hdr xmlns:wpc="http://schemas.microsoft.com/office/word/2010/wordprocessingCanvas" xmlns:cx="http://schemas.microsoft.com/office/drawing/2014/chartex" xmlns:cx1="http://schemas.microsoft.com/office/drawing/2015/9/8/chartex" xmlns:cx2="http://schemas.microsoft.com/office/drawing/2015/10/21/chartex" xmlns:cx3="http://schemas.microsoft.com/office/drawing/2016/5/9/chartex" xmlns:cx4="http://schemas.microsoft.com/office/drawing/2016/5/10/chartex" xmlns:cx5="http://schemas.microsoft.com/office/drawing/2016/5/11/chartex" xmlns:cx6="http://schemas.microsoft.com/office/drawing/2016/5/12/chartex" xmlns:cx7="http://schemas.microsoft.com/office/drawing/2016/5/13/chartex" xmlns:cx8="http://schemas.microsoft.com/office/drawing/2016/5/14/chartex" xmlns:mc="http://schemas.openxmlformats.org/markup-compatibility/2006" xmlns:aink="http://schemas.microsoft.com/office/drawing/2016/ink" xmlns:am3d="http://schemas.microsoft.com/office/drawing/2017/model3d" xmlns:o="urn:schemas-microsoft-com:office:office" xmlns:r="http://schemas.openxmlformats.org/officeDocument/2006/relationships" xmlns:m="http://schemas.openxmlformats.org/officeDocument/2006/math" xmlns:v="urn:schemas-microsoft-com:vml" xmlns:wp14="http://schemas.microsoft.com/office/word/2010/wordprocessingDrawing" xmlns:wp="http://schemas.openxmlformats.org/drawingml/2006/wordprocessingDrawing" xmlns:w10="urn:schemas-microsoft-com:office:word" xmlns:w="http://schemas.openxmlformats.org/wordprocessingml/2006/main" xmlns:w14="http://schemas.microsoft.com/office/word/2010/wordml" xmlns:w15="http://schemas.microsoft.com/office/word/2012/wordml" xmlns:w16cex="http://schemas.microsoft.com/office/word/2018/wordml/cex" xmlns:w16cid="http://schemas.microsoft.com/office/word/2016/wordml/cid" xmlns:w16="http://schemas.microsoft.com/office/word/2018/wordml" xmlns:w16sdtdh="http://schemas.microsoft.com/office/word/2020/wordml/sdtdatahash" xmlns:w16se="http://schemas.microsoft.com/office/word/2015/wordml/symex" xmlns:wpg="http://schemas.microsoft.com/office/word/2010/wordprocessingGroup" xmlns:wpi="http://schemas.microsoft.com/office/word/2010/wordprocessingInk" xmlns:wne="http://schemas.microsoft.com/office/word/2006/wordml" xmlns:wps="http://schemas.microsoft.com/office/word/2010/wordprocessingShape" mc:Ignorable="w14 w15 w16se w16cid w16 w16cex w16sdtdh wp14">
   <w:p>
     <w:pPr>
       <w:pStyle w:val="Header"/>
     </w:pPr>
-    <w:bookmarkStart w:id="0" w:name="_GoBack"/>
     <w:r>
       <w:ptab w:relativeTo="margin" w:alignment="center" w:leader="none"/>
     </w:r>
@@ -489,13 +486,12 @@
     <w:r>
       <w:t>Web Site Design - PROG1835</w:t>
     </w:r>
-    <w:bookmarkEnd w:id="0"/>
   </w:p>
 </w:hdr>
 </file>
 
 <file path=word/header3.xml><?xml version="1.0" encoding="utf-8"?>
-<w:hdr xmlns:wpc="http://schemas.microsoft.com/office/word/2010/wordprocessingCanvas" xmlns:cx="http://schemas.microsoft.com/office/drawing/2014/chartex" xmlns:cx1="http://schemas.microsoft.com/office/drawing/2015/9/8/chartex" xmlns:cx2="http://schemas.microsoft.com/office/drawing/2015/10/21/chartex" xmlns:cx3="http://schemas.microsoft.com/office/drawing/2016/5/9/chartex" xmlns:cx4="http://schemas.microsoft.com/office/drawing/2016/5/10/chartex" xmlns:cx5="http://schemas.microsoft.com/office/drawing/2016/5/11/chartex" xmlns:cx6="http://schemas.microsoft.com/office/drawing/2016/5/12/chartex" xmlns:cx7="http://schemas.microsoft.com/office/drawing/2016/5/13/chartex" xmlns:cx8="http://schemas.microsoft.com/office/drawing/2016/5/14/chartex" xmlns:mc="http://schemas.openxmlformats.org/markup-compatibility/2006" xmlns:aink="http://schemas.microsoft.com/office/drawing/2016/ink" xmlns:am3d="http://schemas.microsoft.com/office/drawing/2017/model3d" xmlns:o="urn:schemas-microsoft-com:office:office" xmlns:r="http://schemas.openxmlformats.org/officeDocument/2006/relationships" xmlns:m="http://schemas.openxmlformats.org/officeDocument/2006/math" xmlns:v="urn:schemas-microsoft-com:vml" xmlns:wp14="http://schemas.microsoft.com/office/word/2010/wordprocessingDrawing" xmlns:wp="http://schemas.openxmlformats.org/drawingml/2006/wordprocessingDrawing" xmlns:w10="urn:schemas-microsoft-com:office:word" xmlns:w="http://schemas.openxmlformats.org/wordprocessingml/2006/main" xmlns:w14="http://schemas.microsoft.com/office/word/2010/wordml" xmlns:w15="http://schemas.microsoft.com/office/word/2012/wordml" xmlns:w16cid="http://schemas.microsoft.com/office/word/2016/wordml/cid" xmlns:w16se="http://schemas.microsoft.com/office/word/2015/wordml/symex" xmlns:wpg="http://schemas.microsoft.com/office/word/2010/wordprocessingGroup" xmlns:wpi="http://schemas.microsoft.com/office/word/2010/wordprocessingInk" xmlns:wne="http://schemas.microsoft.com/office/word/2006/wordml" xmlns:wps="http://schemas.microsoft.com/office/word/2010/wordprocessingShape" mc:Ignorable="w14 w15 w16se w16cid wp14">
+<w:hdr xmlns:wpc="http://schemas.microsoft.com/office/word/2010/wordprocessingCanvas" xmlns:cx="http://schemas.microsoft.com/office/drawing/2014/chartex" xmlns:cx1="http://schemas.microsoft.com/office/drawing/2015/9/8/chartex" xmlns:cx2="http://schemas.microsoft.com/office/drawing/2015/10/21/chartex" xmlns:cx3="http://schemas.microsoft.com/office/drawing/2016/5/9/chartex" xmlns:cx4="http://schemas.microsoft.com/office/drawing/2016/5/10/chartex" xmlns:cx5="http://schemas.microsoft.com/office/drawing/2016/5/11/chartex" xmlns:cx6="http://schemas.microsoft.com/office/drawing/2016/5/12/chartex" xmlns:cx7="http://schemas.microsoft.com/office/drawing/2016/5/13/chartex" xmlns:cx8="http://schemas.microsoft.com/office/drawing/2016/5/14/chartex" xmlns:mc="http://schemas.openxmlformats.org/markup-compatibility/2006" xmlns:aink="http://schemas.microsoft.com/office/drawing/2016/ink" xmlns:am3d="http://schemas.microsoft.com/office/drawing/2017/model3d" xmlns:o="urn:schemas-microsoft-com:office:office" xmlns:r="http://schemas.openxmlformats.org/officeDocument/2006/relationships" xmlns:m="http://schemas.openxmlformats.org/officeDocument/2006/math" xmlns:v="urn:schemas-microsoft-com:vml" xmlns:wp14="http://schemas.microsoft.com/office/word/2010/wordprocessingDrawing" xmlns:wp="http://schemas.openxmlformats.org/drawingml/2006/wordprocessingDrawing" xmlns:w10="urn:schemas-microsoft-com:office:word" xmlns:w="http://schemas.openxmlformats.org/wordprocessingml/2006/main" xmlns:w14="http://schemas.microsoft.com/office/word/2010/wordml" xmlns:w15="http://schemas.microsoft.com/office/word/2012/wordml" xmlns:w16cex="http://schemas.microsoft.com/office/word/2018/wordml/cex" xmlns:w16cid="http://schemas.microsoft.com/office/word/2016/wordml/cid" xmlns:w16="http://schemas.microsoft.com/office/word/2018/wordml" xmlns:w16sdtdh="http://schemas.microsoft.com/office/word/2020/wordml/sdtdatahash" xmlns:w16se="http://schemas.microsoft.com/office/word/2015/wordml/symex" xmlns:wpg="http://schemas.microsoft.com/office/word/2010/wordprocessingGroup" xmlns:wpi="http://schemas.microsoft.com/office/word/2010/wordprocessingInk" xmlns:wne="http://schemas.microsoft.com/office/word/2006/wordml" xmlns:wps="http://schemas.microsoft.com/office/word/2010/wordprocessingShape" mc:Ignorable="w14 w15 w16se w16cid w16 w16cex w16sdtdh wp14">
   <w:p>
     <w:pPr>
       <w:pStyle w:val="Header"/>
@@ -505,7 +501,7 @@
 </file>
 
 <file path=word/numbering.xml><?xml version="1.0" encoding="utf-8"?>
-<w:numbering xmlns:wpc="http://schemas.microsoft.com/office/word/2010/wordprocessingCanvas" xmlns:cx="http://schemas.microsoft.com/office/drawing/2014/chartex" xmlns:cx1="http://schemas.microsoft.com/office/drawing/2015/9/8/chartex" xmlns:cx2="http://schemas.microsoft.com/office/drawing/2015/10/21/chartex" xmlns:cx3="http://schemas.microsoft.com/office/drawing/2016/5/9/chartex" xmlns:cx4="http://schemas.microsoft.com/office/drawing/2016/5/10/chartex" xmlns:cx5="http://schemas.microsoft.com/office/drawing/2016/5/11/chartex" xmlns:cx6="http://schemas.microsoft.com/office/drawing/2016/5/12/chartex" xmlns:cx7="http://schemas.microsoft.com/office/drawing/2016/5/13/chartex" xmlns:cx8="http://schemas.microsoft.com/office/drawing/2016/5/14/chartex" xmlns:mc="http://schemas.openxmlformats.org/markup-compatibility/2006" xmlns:aink="http://schemas.microsoft.com/office/drawing/2016/ink" xmlns:am3d="http://schemas.microsoft.com/office/drawing/2017/model3d" xmlns:o="urn:schemas-microsoft-com:office:office" xmlns:r="http://schemas.openxmlformats.org/officeDocument/2006/relationships" xmlns:m="http://schemas.openxmlformats.org/officeDocument/2006/math" xmlns:v="urn:schemas-microsoft-com:vml" xmlns:wp14="http://schemas.microsoft.com/office/word/2010/wordprocessingDrawing" xmlns:wp="http://schemas.openxmlformats.org/drawingml/2006/wordprocessingDrawing" xmlns:w10="urn:schemas-microsoft-com:office:word" xmlns:w="http://schemas.openxmlformats.org/wordprocessingml/2006/main" xmlns:w14="http://schemas.microsoft.com/office/word/2010/wordml" xmlns:w15="http://schemas.microsoft.com/office/word/2012/wordml" xmlns:w16cid="http://schemas.microsoft.com/office/word/2016/wordml/cid" xmlns:w16se="http://schemas.microsoft.com/office/word/2015/wordml/symex" xmlns:wpg="http://schemas.microsoft.com/office/word/2010/wordprocessingGroup" xmlns:wpi="http://schemas.microsoft.com/office/word/2010/wordprocessingInk" xmlns:wne="http://schemas.microsoft.com/office/word/2006/wordml" xmlns:wps="http://schemas.microsoft.com/office/word/2010/wordprocessingShape" mc:Ignorable="w14 w15 w16se w16cid wp14">
+<w:numbering xmlns:wpc="http://schemas.microsoft.com/office/word/2010/wordprocessingCanvas" xmlns:cx="http://schemas.microsoft.com/office/drawing/2014/chartex" xmlns:cx1="http://schemas.microsoft.com/office/drawing/2015/9/8/chartex" xmlns:cx2="http://schemas.microsoft.com/office/drawing/2015/10/21/chartex" xmlns:cx3="http://schemas.microsoft.com/office/drawing/2016/5/9/chartex" xmlns:cx4="http://schemas.microsoft.com/office/drawing/2016/5/10/chartex" xmlns:cx5="http://schemas.microsoft.com/office/drawing/2016/5/11/chartex" xmlns:cx6="http://schemas.microsoft.com/office/drawing/2016/5/12/chartex" xmlns:cx7="http://schemas.microsoft.com/office/drawing/2016/5/13/chartex" xmlns:cx8="http://schemas.microsoft.com/office/drawing/2016/5/14/chartex" xmlns:mc="http://schemas.openxmlformats.org/markup-compatibility/2006" xmlns:aink="http://schemas.microsoft.com/office/drawing/2016/ink" xmlns:am3d="http://schemas.microsoft.com/office/drawing/2017/model3d" xmlns:o="urn:schemas-microsoft-com:office:office" xmlns:r="http://schemas.openxmlformats.org/officeDocument/2006/relationships" xmlns:m="http://schemas.openxmlformats.org/officeDocument/2006/math" xmlns:v="urn:schemas-microsoft-com:vml" xmlns:wp14="http://schemas.microsoft.com/office/word/2010/wordprocessingDrawing" xmlns:wp="http://schemas.openxmlformats.org/drawingml/2006/wordprocessingDrawing" xmlns:w10="urn:schemas-microsoft-com:office:word" xmlns:w="http://schemas.openxmlformats.org/wordprocessingml/2006/main" xmlns:w14="http://schemas.microsoft.com/office/word/2010/wordml" xmlns:w15="http://schemas.microsoft.com/office/word/2012/wordml" xmlns:w16cex="http://schemas.microsoft.com/office/word/2018/wordml/cex" xmlns:w16cid="http://schemas.microsoft.com/office/word/2016/wordml/cid" xmlns:w16="http://schemas.microsoft.com/office/word/2018/wordml" xmlns:w16sdtdh="http://schemas.microsoft.com/office/word/2020/wordml/sdtdatahash" xmlns:w16se="http://schemas.microsoft.com/office/word/2015/wordml/symex" xmlns:wpg="http://schemas.microsoft.com/office/word/2010/wordprocessingGroup" xmlns:wpi="http://schemas.microsoft.com/office/word/2010/wordprocessingInk" xmlns:wne="http://schemas.microsoft.com/office/word/2006/wordml" xmlns:wps="http://schemas.microsoft.com/office/word/2010/wordprocessingShape" mc:Ignorable="w14 w15 w16se w16cid w16 w16cex w16sdtdh wp14">
   <w:abstractNum w:abstractNumId="0" w15:restartNumberingAfterBreak="0">
     <w:nsid w:val="22C17B45"/>
     <w:multiLevelType w:val="hybridMultilevel"/>
@@ -602,7 +598,7 @@
 </file>
 
 <file path=word/styles.xml><?xml version="1.0" encoding="utf-8"?>
-<w:styles xmlns:mc="http://schemas.openxmlformats.org/markup-compatibility/2006" xmlns:r="http://schemas.openxmlformats.org/officeDocument/2006/relationships" xmlns:w="http://schemas.openxmlformats.org/wordprocessingml/2006/main" xmlns:w14="http://schemas.microsoft.com/office/word/2010/wordml" xmlns:w15="http://schemas.microsoft.com/office/word/2012/wordml" xmlns:w16cid="http://schemas.microsoft.com/office/word/2016/wordml/cid" xmlns:w16se="http://schemas.microsoft.com/office/word/2015/wordml/symex" mc:Ignorable="w14 w15 w16se w16cid">
+<w:styles xmlns:mc="http://schemas.openxmlformats.org/markup-compatibility/2006" xmlns:r="http://schemas.openxmlformats.org/officeDocument/2006/relationships" xmlns:w="http://schemas.openxmlformats.org/wordprocessingml/2006/main" xmlns:w14="http://schemas.microsoft.com/office/word/2010/wordml" xmlns:w15="http://schemas.microsoft.com/office/word/2012/wordml" xmlns:w16cex="http://schemas.microsoft.com/office/word/2018/wordml/cex" xmlns:w16cid="http://schemas.microsoft.com/office/word/2016/wordml/cid" xmlns:w16="http://schemas.microsoft.com/office/word/2018/wordml" xmlns:w16sdtdh="http://schemas.microsoft.com/office/word/2020/wordml/sdtdatahash" xmlns:w16se="http://schemas.microsoft.com/office/word/2015/wordml/symex" mc:Ignorable="w14 w15 w16se w16cid w16 w16cex w16sdtdh">
   <w:docDefaults>
     <w:rPrDefault>
       <w:rPr>
@@ -1387,15 +1383,6 @@
 </file>
 
 <file path=customXml/item2.xml><?xml version="1.0" encoding="utf-8"?>
-<?mso-contentType ?>
-<FormTemplates xmlns="http://schemas.microsoft.com/sharepoint/v3/contenttype/forms">
-  <Display>DocumentLibraryForm</Display>
-  <Edit>DocumentLibraryForm</Edit>
-  <New>DocumentLibraryForm</New>
-</FormTemplates>
-</file>
-
-<file path=customXml/item3.xml><?xml version="1.0" encoding="utf-8"?>
 <ct:contentTypeSchema xmlns:ct="http://schemas.microsoft.com/office/2006/metadata/contentType" xmlns:ma="http://schemas.microsoft.com/office/2006/metadata/properties/metaAttributes" ct:_="" ma:_="" ma:contentTypeName="Document" ma:contentTypeID="0x0101002B7E86FEED60284FA98EF902AF93E71F" ma:contentTypeVersion="2" ma:contentTypeDescription="Create a new document." ma:contentTypeScope="" ma:versionID="3c57d85ae4c9b9f7f7382854ddf74d53">
   <xsd:schema xmlns:xsd="http://www.w3.org/2001/XMLSchema" xmlns:xs="http://www.w3.org/2001/XMLSchema" xmlns:p="http://schemas.microsoft.com/office/2006/metadata/properties" xmlns:ns2="260f2202-910d-41b1-a6d1-fc8cf05a0d7b" targetNamespace="http://schemas.microsoft.com/office/2006/metadata/properties" ma:root="true" ma:fieldsID="8e9954f7e7225f0b7156c66e4a216fea" ns2:_="">
     <xsd:import namespace="260f2202-910d-41b1-a6d1-fc8cf05a0d7b"/>
@@ -1527,6 +1514,15 @@
 </ct:contentTypeSchema>
 </file>
 
+<file path=customXml/item3.xml><?xml version="1.0" encoding="utf-8"?>
+<?mso-contentType ?>
+<FormTemplates xmlns="http://schemas.microsoft.com/sharepoint/v3/contenttype/forms">
+  <Display>DocumentLibraryForm</Display>
+  <Edit>DocumentLibraryForm</Edit>
+  <New>DocumentLibraryForm</New>
+</FormTemplates>
+</file>
+
 <file path=customXml/itemProps1.xml><?xml version="1.0" encoding="utf-8"?>
 <ds:datastoreItem xmlns:ds="http://schemas.openxmlformats.org/officeDocument/2006/customXml" ds:itemID="{8BB01340-F36B-4122-BC05-26E8B3DAF291}">
   <ds:schemaRefs>
@@ -1537,14 +1533,6 @@
 </file>
 
 <file path=customXml/itemProps2.xml><?xml version="1.0" encoding="utf-8"?>
-<ds:datastoreItem xmlns:ds="http://schemas.openxmlformats.org/officeDocument/2006/customXml" ds:itemID="{1786628A-7E06-48FD-BFB0-89A52AC392D3}">
-  <ds:schemaRefs>
-    <ds:schemaRef ds:uri="http://schemas.microsoft.com/sharepoint/v3/contenttype/forms"/>
-  </ds:schemaRefs>
-</ds:datastoreItem>
-</file>
-
-<file path=customXml/itemProps3.xml><?xml version="1.0" encoding="utf-8"?>
 <ds:datastoreItem xmlns:ds="http://schemas.openxmlformats.org/officeDocument/2006/customXml" ds:itemID="{DE505C42-057A-4085-82A5-3C5448954C0A}">
   <ds:schemaRefs>
     <ds:schemaRef ds:uri="http://schemas.microsoft.com/office/2006/metadata/contentType"/>
@@ -1560,4 +1548,12 @@
     <ds:schemaRef ds:uri="http://schemas.microsoft.com/internal/obd"/>
   </ds:schemaRefs>
 </ds:datastoreItem>
+</file>
+
+<file path=customXml/itemProps3.xml><?xml version="1.0" encoding="utf-8"?>
+<ds:datastoreItem xmlns:ds="http://schemas.openxmlformats.org/officeDocument/2006/customXml" ds:itemID="{1786628A-7E06-48FD-BFB0-89A52AC392D3}">
+  <ds:schemaRefs>
+    <ds:schemaRef ds:uri="http://schemas.microsoft.com/sharepoint/v3/contenttype/forms"/>
+  </ds:schemaRefs>
+</ds:datastoreItem>
 </file>
</xml_diff>